<commit_message>
docs: docs add pic
</commit_message>
<xml_diff>
--- a/848final.docx
+++ b/848final.docx
@@ -2844,8 +2844,8 @@
       <w:r>
         <w:drawing>
           <wp:inline distT="0" distB="0" distL="114300" distR="114300">
-            <wp:extent cx="5269865" cy="3529965"/>
-            <wp:effectExtent l="0" t="0" r="3175" b="5715"/>
+            <wp:extent cx="4682490" cy="3136900"/>
+            <wp:effectExtent l="0" t="0" r="11430" b="2540"/>
             <wp:docPr id="27" name="Picture 4"/>
             <wp:cNvGraphicFramePr>
               <a:graphicFrameLocks xmlns:a="http://schemas.openxmlformats.org/drawingml/2006/main" noChangeAspect="1"/>
@@ -2868,7 +2868,7 @@
                   <pic:spPr>
                     <a:xfrm>
                       <a:off x="0" y="0"/>
-                      <a:ext cx="5269865" cy="3529965"/>
+                      <a:ext cx="4682490" cy="3136900"/>
                     </a:xfrm>
                     <a:prstGeom prst="rect">
                       <a:avLst/>
@@ -2892,6 +2892,57 @@
           <w:lang w:val="en-US"/>
         </w:rPr>
       </w:pPr>
+    </w:p>
+    <w:p>
+      <w:pPr>
+        <w:rPr>
+          <w:rFonts w:hint="default"/>
+          <w:lang w:val="en-US"/>
+        </w:rPr>
+      </w:pPr>
+      <w:r>
+        <w:drawing>
+          <wp:inline distT="0" distB="0" distL="114300" distR="114300">
+            <wp:extent cx="4354830" cy="3685540"/>
+            <wp:effectExtent l="0" t="0" r="3810" b="2540"/>
+            <wp:docPr id="28" name="Picture 5"/>
+            <wp:cNvGraphicFramePr>
+              <a:graphicFrameLocks xmlns:a="http://schemas.openxmlformats.org/drawingml/2006/main" noChangeAspect="1"/>
+            </wp:cNvGraphicFramePr>
+            <a:graphic xmlns:a="http://schemas.openxmlformats.org/drawingml/2006/main">
+              <a:graphicData uri="http://schemas.openxmlformats.org/drawingml/2006/picture">
+                <pic:pic xmlns:pic="http://schemas.openxmlformats.org/drawingml/2006/picture">
+                  <pic:nvPicPr>
+                    <pic:cNvPr id="28" name="Picture 5"/>
+                    <pic:cNvPicPr>
+                      <a:picLocks noChangeAspect="1"/>
+                    </pic:cNvPicPr>
+                  </pic:nvPicPr>
+                  <pic:blipFill>
+                    <a:blip r:embed="rId30"/>
+                    <a:stretch>
+                      <a:fillRect/>
+                    </a:stretch>
+                  </pic:blipFill>
+                  <pic:spPr>
+                    <a:xfrm>
+                      <a:off x="0" y="0"/>
+                      <a:ext cx="4354830" cy="3685540"/>
+                    </a:xfrm>
+                    <a:prstGeom prst="rect">
+                      <a:avLst/>
+                    </a:prstGeom>
+                    <a:noFill/>
+                    <a:ln>
+                      <a:noFill/>
+                    </a:ln>
+                  </pic:spPr>
+                </pic:pic>
+              </a:graphicData>
+            </a:graphic>
+          </wp:inline>
+        </w:drawing>
+      </w:r>
       <w:bookmarkStart w:id="0" w:name="_GoBack"/>
       <w:bookmarkEnd w:id="0"/>
     </w:p>

</xml_diff>